<commit_message>
update player model to game-ready
</commit_message>
<xml_diff>
--- a/Documents/Resources.docx
+++ b/Documents/Resources.docx
@@ -398,23 +398,7 @@
                 <w:rFonts w:ascii="Arial" w:hAnsi="Arial" w:cs="Arial"/>
                 <w:noProof/>
               </w:rPr>
-              <w:t>Learning reso</w:t>
-            </w:r>
-            <w:r>
-              <w:rPr>
-                <w:rStyle w:val="Hyperlink"/>
-                <w:rFonts w:ascii="Arial" w:hAnsi="Arial" w:cs="Arial"/>
-                <w:noProof/>
-              </w:rPr>
-              <w:t>u</w:t>
-            </w:r>
-            <w:r>
-              <w:rPr>
-                <w:rStyle w:val="Hyperlink"/>
-                <w:rFonts w:ascii="Arial" w:hAnsi="Arial" w:cs="Arial"/>
-                <w:noProof/>
-              </w:rPr>
-              <w:t>rces</w:t>
+              <w:t>Learning resources</w:t>
             </w:r>
             <w:r>
               <w:rPr>
@@ -527,7 +511,7 @@
         <w:rPr>
           <w:rFonts w:ascii="Arial" w:hAnsi="Arial" w:cs="Arial"/>
         </w:rPr>
-        <w:t>Models and Textures</w:t>
+        <w:t>Models</w:t>
       </w:r>
       <w:bookmarkEnd w:id="0"/>
     </w:p>
@@ -550,7 +534,7 @@
           <w:sz w:val="22"/>
           <w:szCs w:val="22"/>
         </w:rPr>
-        <w:t xml:space="preserve">Player adult (M+T): </w:t>
+        <w:t xml:space="preserve">Player adult: </w:t>
       </w:r>
       <w:hyperlink r:id="rId6" w:history="1">
         <w:r>
@@ -661,25 +645,7 @@
             <w:sz w:val="22"/>
             <w:szCs w:val="22"/>
           </w:rPr>
-          <w:t>https://www.youtube.com/wat</w:t>
-        </w:r>
-        <w:r>
-          <w:rPr>
-            <w:rStyle w:val="Hyperlink"/>
-            <w:rFonts w:ascii="Arial" w:hAnsi="Arial" w:cs="Arial"/>
-            <w:sz w:val="22"/>
-            <w:szCs w:val="22"/>
-          </w:rPr>
-          <w:t>c</w:t>
-        </w:r>
-        <w:r>
-          <w:rPr>
-            <w:rStyle w:val="Hyperlink"/>
-            <w:rFonts w:ascii="Arial" w:hAnsi="Arial" w:cs="Arial"/>
-            <w:sz w:val="22"/>
-            <w:szCs w:val="22"/>
-          </w:rPr>
-          <w:t>h?v=PKPo0-leJmU</w:t>
+          <w:t>https://www.youtube.com/watch?v=PKPo0-leJmU</w:t>
         </w:r>
       </w:hyperlink>
       <w:r>
@@ -818,25 +784,7 @@
             <w:sz w:val="22"/>
             <w:szCs w:val="22"/>
           </w:rPr>
-          <w:t>https://www.yo</w:t>
-        </w:r>
-        <w:r>
-          <w:rPr>
-            <w:rStyle w:val="Hyperlink"/>
-            <w:rFonts w:ascii="Arial" w:hAnsi="Arial" w:cs="Arial"/>
-            <w:sz w:val="22"/>
-            <w:szCs w:val="22"/>
-          </w:rPr>
-          <w:t>u</w:t>
-        </w:r>
-        <w:r>
-          <w:rPr>
-            <w:rStyle w:val="Hyperlink"/>
-            <w:rFonts w:ascii="Arial" w:hAnsi="Arial" w:cs="Arial"/>
-            <w:sz w:val="22"/>
-            <w:szCs w:val="22"/>
-          </w:rPr>
-          <w:t>tube.com/watch?v=wVISTf93uTA</w:t>
+          <w:t>https://www.youtube.com/watch?v=wVISTf93uTA</w:t>
         </w:r>
       </w:hyperlink>
       <w:r>
@@ -927,6 +875,107 @@
           <w:sz w:val="22"/>
           <w:szCs w:val="22"/>
         </w:rPr>
+        <w:t xml:space="preserve">Convert to game-ready rig (blender default rigify too complicated for unity?): </w:t>
+      </w:r>
+      <w:hyperlink r:id="rId12" w:history="1">
+        <w:r>
+          <w:rPr>
+            <w:rStyle w:val="Hyperlink"/>
+            <w:rFonts w:ascii="Arial" w:hAnsi="Arial" w:cs="Arial"/>
+            <w:sz w:val="22"/>
+            <w:szCs w:val="22"/>
+          </w:rPr>
+          <w:t>https://www.youtube.com/watch?v=iZBx1I7vmQ0&amp;list=PLdcL5aF8ZcJvCyqWeCBYVGKbQgrQngen3&amp;index=7</w:t>
+        </w:r>
+      </w:hyperlink>
+      <w:r>
+        <w:rPr>
+          <w:rFonts w:ascii="Arial" w:hAnsi="Arial" w:cs="Arial"/>
+          <w:sz w:val="22"/>
+          <w:szCs w:val="22"/>
+        </w:rPr>
+        <w:t xml:space="preserve"> (old), </w:t>
+      </w:r>
+      <w:hyperlink r:id="rId13" w:history="1">
+        <w:r>
+          <w:rPr>
+            <w:rStyle w:val="Hyperlink"/>
+            <w:rFonts w:ascii="Arial" w:hAnsi="Arial" w:cs="Arial"/>
+            <w:sz w:val="22"/>
+            <w:szCs w:val="22"/>
+          </w:rPr>
+          <w:t>https://www.youtube.com/watch?v=9Fj9PQNeX_8&amp;list=PLdcL5aF8ZcJvCyqWeCBYVGKbQgrQngen3&amp;index=22</w:t>
+        </w:r>
+      </w:hyperlink>
+      <w:r>
+        <w:rPr>
+          <w:rFonts w:ascii="Arial" w:hAnsi="Arial" w:cs="Arial"/>
+          <w:sz w:val="22"/>
+          <w:szCs w:val="22"/>
+        </w:rPr>
+        <w:t xml:space="preserve"> (new) </w:t>
+      </w:r>
+    </w:p>
+    <w:p>
+      <w:pPr>
+        <w:pStyle w:val="ListParagraph"/>
+        <w:numPr>
+          <w:ilvl w:val="0"/>
+          <w:numId w:val="2"/>
+        </w:numPr>
+        <w:rPr>
+          <w:rFonts w:ascii="Arial" w:hAnsi="Arial" w:cs="Arial"/>
+          <w:sz w:val="22"/>
+          <w:szCs w:val="22"/>
+        </w:rPr>
+      </w:pPr>
+      <w:r>
+        <w:rPr>
+          <w:rFonts w:ascii="Arial" w:hAnsi="Arial" w:cs="Arial"/>
+          <w:sz w:val="22"/>
+          <w:szCs w:val="22"/>
+        </w:rPr>
+        <w:t xml:space="preserve">Use mixamo animation with blender rigify rig: </w:t>
+      </w:r>
+      <w:hyperlink r:id="rId14" w:history="1">
+        <w:r>
+          <w:rPr>
+            <w:rStyle w:val="Hyperlink"/>
+            <w:rFonts w:ascii="Arial" w:hAnsi="Arial" w:cs="Arial"/>
+            <w:sz w:val="22"/>
+            <w:szCs w:val="22"/>
+          </w:rPr>
+          <w:t>https://www.youtube.com/watch?v=ars_rEC3oP8</w:t>
+        </w:r>
+      </w:hyperlink>
+      <w:r>
+        <w:rPr>
+          <w:rFonts w:ascii="Arial" w:hAnsi="Arial" w:cs="Arial"/>
+          <w:sz w:val="22"/>
+          <w:szCs w:val="22"/>
+        </w:rPr>
+        <w:t xml:space="preserve"> (dùng workflow 2 đoạn gần cuối)</w:t>
+      </w:r>
+    </w:p>
+    <w:p>
+      <w:pPr>
+        <w:pStyle w:val="ListParagraph"/>
+        <w:numPr>
+          <w:ilvl w:val="0"/>
+          <w:numId w:val="2"/>
+        </w:numPr>
+        <w:rPr>
+          <w:rFonts w:ascii="Arial" w:hAnsi="Arial" w:cs="Arial"/>
+          <w:sz w:val="22"/>
+          <w:szCs w:val="22"/>
+        </w:rPr>
+      </w:pPr>
+      <w:r>
+        <w:rPr>
+          <w:rFonts w:ascii="Arial" w:hAnsi="Arial" w:cs="Arial"/>
+          <w:sz w:val="22"/>
+          <w:szCs w:val="22"/>
+        </w:rPr>
         <w:t>Export</w:t>
       </w:r>
       <w:r>
@@ -943,25 +992,7 @@
           <w:sz w:val="22"/>
           <w:szCs w:val="22"/>
         </w:rPr>
-        <w:t xml:space="preserve"> model from blender </w:t>
-      </w:r>
-      <w:proofErr w:type="gramStart"/>
-      <w:r>
-        <w:rPr>
-          <w:rFonts w:ascii="Arial" w:hAnsi="Arial" w:cs="Arial"/>
-          <w:sz w:val="22"/>
-          <w:szCs w:val="22"/>
-        </w:rPr>
-        <w:t>to .FBX</w:t>
-      </w:r>
-      <w:proofErr w:type="gramEnd"/>
-      <w:r>
-        <w:rPr>
-          <w:rFonts w:ascii="Arial" w:hAnsi="Arial" w:cs="Arial"/>
-          <w:sz w:val="22"/>
-          <w:szCs w:val="22"/>
-        </w:rPr>
-        <w:t>:</w:t>
+        <w:t xml:space="preserve"> model from blender to .FBX:</w:t>
       </w:r>
       <w:r>
         <w:rPr>
@@ -971,7 +1002,7 @@
         </w:rPr>
         <w:t xml:space="preserve"> </w:t>
       </w:r>
-      <w:hyperlink r:id="rId12" w:history="1">
+      <w:hyperlink r:id="rId15" w:history="1">
         <w:r>
           <w:rPr>
             <w:rStyle w:val="Hyperlink"/>
@@ -1002,27 +1033,9 @@
           <w:sz w:val="22"/>
           <w:szCs w:val="22"/>
         </w:rPr>
-        <w:t xml:space="preserve">Export static model from blender </w:t>
-      </w:r>
-      <w:proofErr w:type="gramStart"/>
-      <w:r>
-        <w:rPr>
-          <w:rFonts w:ascii="Arial" w:hAnsi="Arial" w:cs="Arial"/>
-          <w:sz w:val="22"/>
-          <w:szCs w:val="22"/>
-        </w:rPr>
-        <w:t>to .FBX</w:t>
-      </w:r>
-      <w:proofErr w:type="gramEnd"/>
-      <w:r>
-        <w:rPr>
-          <w:rFonts w:ascii="Arial" w:hAnsi="Arial" w:cs="Arial"/>
-          <w:sz w:val="22"/>
-          <w:szCs w:val="22"/>
-        </w:rPr>
-        <w:t xml:space="preserve">: </w:t>
-      </w:r>
-      <w:hyperlink r:id="rId13" w:history="1">
+        <w:t xml:space="preserve">Export static model from blender to .FBX: </w:t>
+      </w:r>
+      <w:hyperlink r:id="rId16" w:history="1">
         <w:r>
           <w:rPr>
             <w:rStyle w:val="Hyperlink"/>

</xml_diff>

<commit_message>
added basic weapon item and weapon placement on hands
</commit_message>
<xml_diff>
--- a/Documents/Resources.docx
+++ b/Documents/Resources.docx
@@ -517,6 +517,21 @@
     </w:p>
     <w:p>
       <w:pPr>
+        <w:pStyle w:val="Heading2"/>
+        <w:numPr>
+          <w:ilvl w:val="0"/>
+          <w:numId w:val="6"/>
+        </w:numPr>
+        <w:rPr>
+          <w:rFonts w:ascii="Arial" w:hAnsi="Arial" w:cs="Arial"/>
+        </w:rPr>
+      </w:pPr>
+      <w:r>
+        <w:t>Characters</w:t>
+      </w:r>
+    </w:p>
+    <w:p>
+      <w:pPr>
         <w:pStyle w:val="ListParagraph"/>
         <w:numPr>
           <w:ilvl w:val="0"/>
@@ -558,6 +573,51 @@
     </w:p>
     <w:p>
       <w:pPr>
+        <w:pStyle w:val="Heading2"/>
+        <w:numPr>
+          <w:ilvl w:val="0"/>
+          <w:numId w:val="6"/>
+        </w:numPr>
+      </w:pPr>
+      <w:r>
+        <w:t>Weapons</w:t>
+      </w:r>
+    </w:p>
+    <w:p>
+      <w:pPr>
+        <w:pStyle w:val="ListParagraph"/>
+        <w:numPr>
+          <w:ilvl w:val="0"/>
+          <w:numId w:val="2"/>
+        </w:numPr>
+      </w:pPr>
+      <w:r>
+        <w:t xml:space="preserve">Weapon pack: </w:t>
+      </w:r>
+      <w:hyperlink r:id="rId7" w:history="1">
+        <w:r>
+          <w:rPr>
+            <w:rStyle w:val="Hyperlink"/>
+          </w:rPr>
+          <w:t>https://quaternius.com/packs/ultimaterpg.html</w:t>
+        </w:r>
+      </w:hyperlink>
+      <w:r>
+        <w:t xml:space="preserve"> </w:t>
+      </w:r>
+    </w:p>
+    <w:p>
+      <w:pPr>
+        <w:ind w:left="360"/>
+        <w:rPr>
+          <w:rFonts w:ascii="Arial" w:hAnsi="Arial" w:cs="Arial"/>
+          <w:sz w:val="22"/>
+          <w:szCs w:val="22"/>
+        </w:rPr>
+      </w:pPr>
+    </w:p>
+    <w:p>
+      <w:pPr>
         <w:pStyle w:val="Heading1"/>
         <w:numPr>
           <w:ilvl w:val="0"/>
@@ -637,7 +697,7 @@
         </w:rPr>
         <w:t xml:space="preserve">How to rig a model in blender: </w:t>
       </w:r>
-      <w:hyperlink r:id="rId7" w:history="1">
+      <w:hyperlink r:id="rId8" w:history="1">
         <w:r>
           <w:rPr>
             <w:rStyle w:val="Hyperlink"/>
@@ -697,7 +757,7 @@
         </w:rPr>
         <w:t xml:space="preserve">” follow this: </w:t>
       </w:r>
-      <w:hyperlink r:id="rId8" w:history="1">
+      <w:hyperlink r:id="rId9" w:history="1">
         <w:r>
           <w:rPr>
             <w:rStyle w:val="Hyperlink"/>
@@ -776,7 +836,7 @@
         </w:rPr>
         <w:t xml:space="preserve">How to face rig in blender: </w:t>
       </w:r>
-      <w:hyperlink r:id="rId9" w:history="1">
+      <w:hyperlink r:id="rId10" w:history="1">
         <w:r>
           <w:rPr>
             <w:rStyle w:val="Hyperlink"/>
@@ -795,7 +855,7 @@
         </w:rPr>
         <w:t xml:space="preserve"> and </w:t>
       </w:r>
-      <w:hyperlink r:id="rId10" w:history="1">
+      <w:hyperlink r:id="rId11" w:history="1">
         <w:r>
           <w:rPr>
             <w:rStyle w:val="Hyperlink"/>
@@ -836,7 +896,7 @@
         </w:rPr>
         <w:t xml:space="preserve">Paint weight properly, voxel + automatic: </w:t>
       </w:r>
-      <w:hyperlink r:id="rId11" w:history="1">
+      <w:hyperlink r:id="rId12" w:history="1">
         <w:r>
           <w:rPr>
             <w:rStyle w:val="Hyperlink"/>
@@ -875,9 +935,27 @@
           <w:sz w:val="22"/>
           <w:szCs w:val="22"/>
         </w:rPr>
-        <w:t xml:space="preserve">Convert to game-ready rig (blender default rigify too complicated for unity?): </w:t>
-      </w:r>
-      <w:hyperlink r:id="rId12" w:history="1">
+        <w:t xml:space="preserve">Convert to game-ready rig (blender default </w:t>
+      </w:r>
+      <w:proofErr w:type="spellStart"/>
+      <w:r>
+        <w:rPr>
+          <w:rFonts w:ascii="Arial" w:hAnsi="Arial" w:cs="Arial"/>
+          <w:sz w:val="22"/>
+          <w:szCs w:val="22"/>
+        </w:rPr>
+        <w:t>rigify</w:t>
+      </w:r>
+      <w:proofErr w:type="spellEnd"/>
+      <w:r>
+        <w:rPr>
+          <w:rFonts w:ascii="Arial" w:hAnsi="Arial" w:cs="Arial"/>
+          <w:sz w:val="22"/>
+          <w:szCs w:val="22"/>
+        </w:rPr>
+        <w:t xml:space="preserve"> too complicated for unity?): </w:t>
+      </w:r>
+      <w:hyperlink r:id="rId13" w:history="1">
         <w:r>
           <w:rPr>
             <w:rStyle w:val="Hyperlink"/>
@@ -896,7 +974,7 @@
         </w:rPr>
         <w:t xml:space="preserve"> (old), </w:t>
       </w:r>
-      <w:hyperlink r:id="rId13" w:history="1">
+      <w:hyperlink r:id="rId14" w:history="1">
         <w:r>
           <w:rPr>
             <w:rStyle w:val="Hyperlink"/>
@@ -935,9 +1013,45 @@
           <w:sz w:val="22"/>
           <w:szCs w:val="22"/>
         </w:rPr>
-        <w:t xml:space="preserve">Use mixamo animation with blender rigify rig: </w:t>
-      </w:r>
-      <w:hyperlink r:id="rId14" w:history="1">
+        <w:t xml:space="preserve">Use </w:t>
+      </w:r>
+      <w:proofErr w:type="spellStart"/>
+      <w:r>
+        <w:rPr>
+          <w:rFonts w:ascii="Arial" w:hAnsi="Arial" w:cs="Arial"/>
+          <w:sz w:val="22"/>
+          <w:szCs w:val="22"/>
+        </w:rPr>
+        <w:t>mixamo</w:t>
+      </w:r>
+      <w:proofErr w:type="spellEnd"/>
+      <w:r>
+        <w:rPr>
+          <w:rFonts w:ascii="Arial" w:hAnsi="Arial" w:cs="Arial"/>
+          <w:sz w:val="22"/>
+          <w:szCs w:val="22"/>
+        </w:rPr>
+        <w:t xml:space="preserve"> animation with blender </w:t>
+      </w:r>
+      <w:proofErr w:type="spellStart"/>
+      <w:r>
+        <w:rPr>
+          <w:rFonts w:ascii="Arial" w:hAnsi="Arial" w:cs="Arial"/>
+          <w:sz w:val="22"/>
+          <w:szCs w:val="22"/>
+        </w:rPr>
+        <w:t>rigify</w:t>
+      </w:r>
+      <w:proofErr w:type="spellEnd"/>
+      <w:r>
+        <w:rPr>
+          <w:rFonts w:ascii="Arial" w:hAnsi="Arial" w:cs="Arial"/>
+          <w:sz w:val="22"/>
+          <w:szCs w:val="22"/>
+        </w:rPr>
+        <w:t xml:space="preserve"> rig: </w:t>
+      </w:r>
+      <w:hyperlink r:id="rId15" w:history="1">
         <w:r>
           <w:rPr>
             <w:rStyle w:val="Hyperlink"/>
@@ -954,7 +1068,79 @@
           <w:sz w:val="22"/>
           <w:szCs w:val="22"/>
         </w:rPr>
-        <w:t xml:space="preserve"> (dùng workflow 2 đoạn gần cuối)</w:t>
+        <w:t xml:space="preserve"> (</w:t>
+      </w:r>
+      <w:proofErr w:type="spellStart"/>
+      <w:r>
+        <w:rPr>
+          <w:rFonts w:ascii="Arial" w:hAnsi="Arial" w:cs="Arial"/>
+          <w:sz w:val="22"/>
+          <w:szCs w:val="22"/>
+        </w:rPr>
+        <w:t>dùng</w:t>
+      </w:r>
+      <w:proofErr w:type="spellEnd"/>
+      <w:r>
+        <w:rPr>
+          <w:rFonts w:ascii="Arial" w:hAnsi="Arial" w:cs="Arial"/>
+          <w:sz w:val="22"/>
+          <w:szCs w:val="22"/>
+        </w:rPr>
+        <w:t xml:space="preserve"> workflow 2 </w:t>
+      </w:r>
+      <w:proofErr w:type="spellStart"/>
+      <w:r>
+        <w:rPr>
+          <w:rFonts w:ascii="Arial" w:hAnsi="Arial" w:cs="Arial"/>
+          <w:sz w:val="22"/>
+          <w:szCs w:val="22"/>
+        </w:rPr>
+        <w:t>đoạn</w:t>
+      </w:r>
+      <w:proofErr w:type="spellEnd"/>
+      <w:r>
+        <w:rPr>
+          <w:rFonts w:ascii="Arial" w:hAnsi="Arial" w:cs="Arial"/>
+          <w:sz w:val="22"/>
+          <w:szCs w:val="22"/>
+        </w:rPr>
+        <w:t xml:space="preserve"> </w:t>
+      </w:r>
+      <w:proofErr w:type="spellStart"/>
+      <w:r>
+        <w:rPr>
+          <w:rFonts w:ascii="Arial" w:hAnsi="Arial" w:cs="Arial"/>
+          <w:sz w:val="22"/>
+          <w:szCs w:val="22"/>
+        </w:rPr>
+        <w:t>gần</w:t>
+      </w:r>
+      <w:proofErr w:type="spellEnd"/>
+      <w:r>
+        <w:rPr>
+          <w:rFonts w:ascii="Arial" w:hAnsi="Arial" w:cs="Arial"/>
+          <w:sz w:val="22"/>
+          <w:szCs w:val="22"/>
+        </w:rPr>
+        <w:t xml:space="preserve"> </w:t>
+      </w:r>
+      <w:proofErr w:type="spellStart"/>
+      <w:r>
+        <w:rPr>
+          <w:rFonts w:ascii="Arial" w:hAnsi="Arial" w:cs="Arial"/>
+          <w:sz w:val="22"/>
+          <w:szCs w:val="22"/>
+        </w:rPr>
+        <w:t>cuối</w:t>
+      </w:r>
+      <w:proofErr w:type="spellEnd"/>
+      <w:r>
+        <w:rPr>
+          <w:rFonts w:ascii="Arial" w:hAnsi="Arial" w:cs="Arial"/>
+          <w:sz w:val="22"/>
+          <w:szCs w:val="22"/>
+        </w:rPr>
+        <w:t>)</w:t>
       </w:r>
     </w:p>
     <w:p>
@@ -1002,7 +1188,7 @@
         </w:rPr>
         <w:t xml:space="preserve"> </w:t>
       </w:r>
-      <w:hyperlink r:id="rId15" w:history="1">
+      <w:hyperlink r:id="rId16" w:history="1">
         <w:r>
           <w:rPr>
             <w:rStyle w:val="Hyperlink"/>
@@ -1035,7 +1221,7 @@
         </w:rPr>
         <w:t xml:space="preserve">Export static model from blender to .FBX: </w:t>
       </w:r>
-      <w:hyperlink r:id="rId16" w:history="1">
+      <w:hyperlink r:id="rId17" w:history="1">
         <w:r>
           <w:rPr>
             <w:rStyle w:val="Hyperlink"/>
@@ -1400,8 +1586,129 @@
   </w:abstractNum>
   <w:abstractNum w:abstractNumId="3" w15:restartNumberingAfterBreak="0">
     <w:nsid w:val="59612A2E"/>
+    <w:multiLevelType w:val="multilevel"/>
+    <w:tmpl w:val="F684D64C"/>
+    <w:lvl w:ilvl="0">
+      <w:start w:val="1"/>
+      <w:numFmt w:val="upperRoman"/>
+      <w:lvlText w:val="%1."/>
+      <w:lvlJc w:val="right"/>
+      <w:pPr>
+        <w:ind w:left="720" w:hanging="360"/>
+      </w:pPr>
+      <w:rPr>
+        <w:rFonts w:hint="default"/>
+      </w:rPr>
+    </w:lvl>
+    <w:lvl w:ilvl="1">
+      <w:start w:val="1"/>
+      <w:numFmt w:val="decimal"/>
+      <w:isLgl/>
+      <w:lvlText w:val="%1.%2."/>
+      <w:lvlJc w:val="left"/>
+      <w:pPr>
+        <w:ind w:left="720" w:hanging="360"/>
+      </w:pPr>
+      <w:rPr>
+        <w:rFonts w:hint="default"/>
+      </w:rPr>
+    </w:lvl>
+    <w:lvl w:ilvl="2">
+      <w:start w:val="1"/>
+      <w:numFmt w:val="decimal"/>
+      <w:isLgl/>
+      <w:lvlText w:val="%1.%2.%3."/>
+      <w:lvlJc w:val="left"/>
+      <w:pPr>
+        <w:ind w:left="1080" w:hanging="720"/>
+      </w:pPr>
+      <w:rPr>
+        <w:rFonts w:hint="default"/>
+      </w:rPr>
+    </w:lvl>
+    <w:lvl w:ilvl="3">
+      <w:start w:val="1"/>
+      <w:numFmt w:val="decimal"/>
+      <w:isLgl/>
+      <w:lvlText w:val="%1.%2.%3.%4."/>
+      <w:lvlJc w:val="left"/>
+      <w:pPr>
+        <w:ind w:left="1080" w:hanging="720"/>
+      </w:pPr>
+      <w:rPr>
+        <w:rFonts w:hint="default"/>
+      </w:rPr>
+    </w:lvl>
+    <w:lvl w:ilvl="4">
+      <w:start w:val="1"/>
+      <w:numFmt w:val="decimal"/>
+      <w:isLgl/>
+      <w:lvlText w:val="%1.%2.%3.%4.%5."/>
+      <w:lvlJc w:val="left"/>
+      <w:pPr>
+        <w:ind w:left="1440" w:hanging="1080"/>
+      </w:pPr>
+      <w:rPr>
+        <w:rFonts w:hint="default"/>
+      </w:rPr>
+    </w:lvl>
+    <w:lvl w:ilvl="5">
+      <w:start w:val="1"/>
+      <w:numFmt w:val="decimal"/>
+      <w:isLgl/>
+      <w:lvlText w:val="%1.%2.%3.%4.%5.%6."/>
+      <w:lvlJc w:val="left"/>
+      <w:pPr>
+        <w:ind w:left="1440" w:hanging="1080"/>
+      </w:pPr>
+      <w:rPr>
+        <w:rFonts w:hint="default"/>
+      </w:rPr>
+    </w:lvl>
+    <w:lvl w:ilvl="6">
+      <w:start w:val="1"/>
+      <w:numFmt w:val="decimal"/>
+      <w:isLgl/>
+      <w:lvlText w:val="%1.%2.%3.%4.%5.%6.%7."/>
+      <w:lvlJc w:val="left"/>
+      <w:pPr>
+        <w:ind w:left="1800" w:hanging="1440"/>
+      </w:pPr>
+      <w:rPr>
+        <w:rFonts w:hint="default"/>
+      </w:rPr>
+    </w:lvl>
+    <w:lvl w:ilvl="7">
+      <w:start w:val="1"/>
+      <w:numFmt w:val="decimal"/>
+      <w:isLgl/>
+      <w:lvlText w:val="%1.%2.%3.%4.%5.%6.%7.%8."/>
+      <w:lvlJc w:val="left"/>
+      <w:pPr>
+        <w:ind w:left="1800" w:hanging="1440"/>
+      </w:pPr>
+      <w:rPr>
+        <w:rFonts w:hint="default"/>
+      </w:rPr>
+    </w:lvl>
+    <w:lvl w:ilvl="8">
+      <w:start w:val="1"/>
+      <w:numFmt w:val="decimal"/>
+      <w:isLgl/>
+      <w:lvlText w:val="%1.%2.%3.%4.%5.%6.%7.%8.%9."/>
+      <w:lvlJc w:val="left"/>
+      <w:pPr>
+        <w:ind w:left="2160" w:hanging="1800"/>
+      </w:pPr>
+      <w:rPr>
+        <w:rFonts w:hint="default"/>
+      </w:rPr>
+    </w:lvl>
+  </w:abstractNum>
+  <w:abstractNum w:abstractNumId="4" w15:restartNumberingAfterBreak="0">
+    <w:nsid w:val="7112113A"/>
     <w:multiLevelType w:val="hybridMultilevel"/>
-    <w:tmpl w:val="B46AC618"/>
+    <w:tmpl w:val="3BC69142"/>
     <w:lvl w:ilvl="0" w:tplc="0409000F">
       <w:start w:val="1"/>
       <w:numFmt w:val="decimal"/>
@@ -1410,9 +1717,6 @@
       <w:pPr>
         <w:ind w:left="720" w:hanging="360"/>
       </w:pPr>
-      <w:rPr>
-        <w:rFonts w:hint="default"/>
-      </w:rPr>
     </w:lvl>
     <w:lvl w:ilvl="1" w:tplc="04090019" w:tentative="1">
       <w:start w:val="1"/>
@@ -1485,6 +1789,119 @@
       <w:pPr>
         <w:ind w:left="6480" w:hanging="180"/>
       </w:pPr>
+    </w:lvl>
+  </w:abstractNum>
+  <w:abstractNum w:abstractNumId="5" w15:restartNumberingAfterBreak="0">
+    <w:nsid w:val="726C743C"/>
+    <w:multiLevelType w:val="multilevel"/>
+    <w:tmpl w:val="D1A2E5E2"/>
+    <w:lvl w:ilvl="0">
+      <w:start w:val="1"/>
+      <w:numFmt w:val="decimal"/>
+      <w:lvlText w:val="%1"/>
+      <w:lvlJc w:val="left"/>
+      <w:pPr>
+        <w:ind w:left="360" w:hanging="360"/>
+      </w:pPr>
+      <w:rPr>
+        <w:rFonts w:hint="default"/>
+      </w:rPr>
+    </w:lvl>
+    <w:lvl w:ilvl="1">
+      <w:start w:val="1"/>
+      <w:numFmt w:val="decimal"/>
+      <w:lvlText w:val="%1.%2"/>
+      <w:lvlJc w:val="left"/>
+      <w:pPr>
+        <w:ind w:left="1080" w:hanging="360"/>
+      </w:pPr>
+      <w:rPr>
+        <w:rFonts w:hint="default"/>
+      </w:rPr>
+    </w:lvl>
+    <w:lvl w:ilvl="2">
+      <w:start w:val="1"/>
+      <w:numFmt w:val="decimal"/>
+      <w:lvlText w:val="%1.%2.%3"/>
+      <w:lvlJc w:val="left"/>
+      <w:pPr>
+        <w:ind w:left="2160" w:hanging="720"/>
+      </w:pPr>
+      <w:rPr>
+        <w:rFonts w:hint="default"/>
+      </w:rPr>
+    </w:lvl>
+    <w:lvl w:ilvl="3">
+      <w:start w:val="1"/>
+      <w:numFmt w:val="decimal"/>
+      <w:lvlText w:val="%1.%2.%3.%4"/>
+      <w:lvlJc w:val="left"/>
+      <w:pPr>
+        <w:ind w:left="2880" w:hanging="720"/>
+      </w:pPr>
+      <w:rPr>
+        <w:rFonts w:hint="default"/>
+      </w:rPr>
+    </w:lvl>
+    <w:lvl w:ilvl="4">
+      <w:start w:val="1"/>
+      <w:numFmt w:val="decimal"/>
+      <w:lvlText w:val="%1.%2.%3.%4.%5"/>
+      <w:lvlJc w:val="left"/>
+      <w:pPr>
+        <w:ind w:left="3960" w:hanging="1080"/>
+      </w:pPr>
+      <w:rPr>
+        <w:rFonts w:hint="default"/>
+      </w:rPr>
+    </w:lvl>
+    <w:lvl w:ilvl="5">
+      <w:start w:val="1"/>
+      <w:numFmt w:val="decimal"/>
+      <w:lvlText w:val="%1.%2.%3.%4.%5.%6"/>
+      <w:lvlJc w:val="left"/>
+      <w:pPr>
+        <w:ind w:left="4680" w:hanging="1080"/>
+      </w:pPr>
+      <w:rPr>
+        <w:rFonts w:hint="default"/>
+      </w:rPr>
+    </w:lvl>
+    <w:lvl w:ilvl="6">
+      <w:start w:val="1"/>
+      <w:numFmt w:val="decimal"/>
+      <w:lvlText w:val="%1.%2.%3.%4.%5.%6.%7"/>
+      <w:lvlJc w:val="left"/>
+      <w:pPr>
+        <w:ind w:left="5760" w:hanging="1440"/>
+      </w:pPr>
+      <w:rPr>
+        <w:rFonts w:hint="default"/>
+      </w:rPr>
+    </w:lvl>
+    <w:lvl w:ilvl="7">
+      <w:start w:val="1"/>
+      <w:numFmt w:val="decimal"/>
+      <w:lvlText w:val="%1.%2.%3.%4.%5.%6.%7.%8"/>
+      <w:lvlJc w:val="left"/>
+      <w:pPr>
+        <w:ind w:left="6480" w:hanging="1440"/>
+      </w:pPr>
+      <w:rPr>
+        <w:rFonts w:hint="default"/>
+      </w:rPr>
+    </w:lvl>
+    <w:lvl w:ilvl="8">
+      <w:start w:val="1"/>
+      <w:numFmt w:val="decimal"/>
+      <w:lvlText w:val="%1.%2.%3.%4.%5.%6.%7.%8.%9"/>
+      <w:lvlJc w:val="left"/>
+      <w:pPr>
+        <w:ind w:left="7560" w:hanging="1800"/>
+      </w:pPr>
+      <w:rPr>
+        <w:rFonts w:hint="default"/>
+      </w:rPr>
     </w:lvl>
   </w:abstractNum>
   <w:num w:numId="1" w16cid:durableId="1735539416">
@@ -1498,6 +1915,12 @@
   </w:num>
   <w:num w:numId="4" w16cid:durableId="1761103907">
     <w:abstractNumId w:val="0"/>
+  </w:num>
+  <w:num w:numId="5" w16cid:durableId="1720784685">
+    <w:abstractNumId w:val="5"/>
+  </w:num>
+  <w:num w:numId="6" w16cid:durableId="1119183964">
+    <w:abstractNumId w:val="4"/>
   </w:num>
 </w:numbering>
 </file>
@@ -1930,7 +2353,6 @@
     <w:next w:val="Normal"/>
     <w:link w:val="Heading2Char"/>
     <w:uiPriority w:val="9"/>
-    <w:semiHidden/>
     <w:unhideWhenUsed/>
     <w:qFormat/>
     <w:rsid w:val="00AF7318"/>
@@ -2146,7 +2568,6 @@
     <w:basedOn w:val="DefaultParagraphFont"/>
     <w:link w:val="Heading2"/>
     <w:uiPriority w:val="9"/>
-    <w:semiHidden/>
     <w:rsid w:val="00AF7318"/>
     <w:rPr>
       <w:rFonts w:asciiTheme="majorHAnsi" w:eastAsiaTheme="majorEastAsia" w:hAnsiTheme="majorHAnsi" w:cstheme="majorBidi"/>

</xml_diff>

<commit_message>
completed title screen with background video and music
</commit_message>
<xml_diff>
--- a/Documents/Resources.docx
+++ b/Documents/Resources.docx
@@ -647,14 +647,64 @@
           <w:rFonts w:ascii="Arial" w:hAnsi="Arial" w:cs="Arial"/>
         </w:rPr>
       </w:pPr>
-      <w:bookmarkStart w:id="2" w:name="_Toc188556836"/>
-      <w:r>
-        <w:rPr>
-          <w:rFonts w:ascii="Arial" w:hAnsi="Arial" w:cs="Arial"/>
-        </w:rPr>
-        <w:t>Test</w:t>
-      </w:r>
-      <w:bookmarkEnd w:id="2"/>
+      <w:r>
+        <w:rPr>
+          <w:rFonts w:ascii="Arial" w:hAnsi="Arial" w:cs="Arial"/>
+        </w:rPr>
+        <w:t>Video</w:t>
+      </w:r>
+    </w:p>
+    <w:p>
+      <w:pPr>
+        <w:pStyle w:val="Heading2"/>
+        <w:numPr>
+          <w:ilvl w:val="0"/>
+          <w:numId w:val="10"/>
+        </w:numPr>
+      </w:pPr>
+      <w:r>
+        <w:t>Intro and Loop menu video</w:t>
+      </w:r>
+    </w:p>
+    <w:p>
+      <w:pPr>
+        <w:pStyle w:val="ListParagraph"/>
+        <w:numPr>
+          <w:ilvl w:val="0"/>
+          <w:numId w:val="2"/>
+        </w:numPr>
+      </w:pPr>
+      <w:hyperlink r:id="rId8" w:history="1">
+        <w:r>
+          <w:rPr>
+            <w:rStyle w:val="Hyperlink"/>
+          </w:rPr>
+          <w:t>https://www.youtube.com/shorts/iBZn3YR0ZQ0</w:t>
+        </w:r>
+      </w:hyperlink>
+      <w:r>
+        <w:t xml:space="preserve"> </w:t>
+      </w:r>
+    </w:p>
+    <w:p>
+      <w:pPr>
+        <w:pStyle w:val="ListParagraph"/>
+        <w:numPr>
+          <w:ilvl w:val="0"/>
+          <w:numId w:val="2"/>
+        </w:numPr>
+      </w:pPr>
+      <w:hyperlink r:id="rId9" w:history="1">
+        <w:r>
+          <w:rPr>
+            <w:rStyle w:val="Hyperlink"/>
+          </w:rPr>
+          <w:t>https://www.youtube.com/watch?v=FgGfmT93eeg</w:t>
+        </w:r>
+      </w:hyperlink>
+      <w:r>
+        <w:t xml:space="preserve"> </w:t>
+      </w:r>
     </w:p>
     <w:p>
       <w:pPr>
@@ -667,14 +717,24 @@
           <w:rFonts w:ascii="Arial" w:hAnsi="Arial" w:cs="Arial"/>
         </w:rPr>
       </w:pPr>
-      <w:bookmarkStart w:id="3" w:name="_Toc188556837"/>
-      <w:r>
-        <w:rPr>
-          <w:rFonts w:ascii="Arial" w:hAnsi="Arial" w:cs="Arial"/>
-        </w:rPr>
-        <w:t>Learning resources</w:t>
-      </w:r>
-      <w:bookmarkEnd w:id="3"/>
+      <w:r>
+        <w:rPr>
+          <w:rFonts w:ascii="Arial" w:hAnsi="Arial" w:cs="Arial"/>
+        </w:rPr>
+        <w:t>Audio</w:t>
+      </w:r>
+    </w:p>
+    <w:p>
+      <w:pPr>
+        <w:pStyle w:val="Heading2"/>
+        <w:numPr>
+          <w:ilvl w:val="0"/>
+          <w:numId w:val="12"/>
+        </w:numPr>
+      </w:pPr>
+      <w:r>
+        <w:t>Menu theme song</w:t>
+      </w:r>
     </w:p>
     <w:p>
       <w:pPr>
@@ -683,6 +743,47 @@
           <w:ilvl w:val="0"/>
           <w:numId w:val="2"/>
         </w:numPr>
+      </w:pPr>
+      <w:hyperlink r:id="rId10" w:history="1">
+        <w:r>
+          <w:rPr>
+            <w:rStyle w:val="Hyperlink"/>
+          </w:rPr>
+          <w:t>https://www.youtube.com/watch?v=AdDgDktxiRU</w:t>
+        </w:r>
+      </w:hyperlink>
+      <w:r>
+        <w:t xml:space="preserve"> </w:t>
+      </w:r>
+    </w:p>
+    <w:p/>
+    <w:p>
+      <w:pPr>
+        <w:pStyle w:val="Heading1"/>
+        <w:numPr>
+          <w:ilvl w:val="0"/>
+          <w:numId w:val="3"/>
+        </w:numPr>
+        <w:rPr>
+          <w:rFonts w:ascii="Arial" w:hAnsi="Arial" w:cs="Arial"/>
+        </w:rPr>
+      </w:pPr>
+      <w:bookmarkStart w:id="2" w:name="_Toc188556837"/>
+      <w:r>
+        <w:rPr>
+          <w:rFonts w:ascii="Arial" w:hAnsi="Arial" w:cs="Arial"/>
+        </w:rPr>
+        <w:t>Learning resources</w:t>
+      </w:r>
+      <w:bookmarkEnd w:id="2"/>
+    </w:p>
+    <w:p>
+      <w:pPr>
+        <w:pStyle w:val="ListParagraph"/>
+        <w:numPr>
+          <w:ilvl w:val="0"/>
+          <w:numId w:val="2"/>
+        </w:numPr>
         <w:rPr>
           <w:rFonts w:ascii="Arial" w:hAnsi="Arial" w:cs="Arial"/>
           <w:sz w:val="22"/>
@@ -697,7 +798,7 @@
         </w:rPr>
         <w:t xml:space="preserve">How to rig a model in blender: </w:t>
       </w:r>
-      <w:hyperlink r:id="rId8" w:history="1">
+      <w:hyperlink r:id="rId11" w:history="1">
         <w:r>
           <w:rPr>
             <w:rStyle w:val="Hyperlink"/>
@@ -757,7 +858,7 @@
         </w:rPr>
         <w:t xml:space="preserve">” follow this: </w:t>
       </w:r>
-      <w:hyperlink r:id="rId9" w:history="1">
+      <w:hyperlink r:id="rId12" w:history="1">
         <w:r>
           <w:rPr>
             <w:rStyle w:val="Hyperlink"/>
@@ -836,7 +937,7 @@
         </w:rPr>
         <w:t xml:space="preserve">How to face rig in blender: </w:t>
       </w:r>
-      <w:hyperlink r:id="rId10" w:history="1">
+      <w:hyperlink r:id="rId13" w:history="1">
         <w:r>
           <w:rPr>
             <w:rStyle w:val="Hyperlink"/>
@@ -855,7 +956,7 @@
         </w:rPr>
         <w:t xml:space="preserve"> and </w:t>
       </w:r>
-      <w:hyperlink r:id="rId11" w:history="1">
+      <w:hyperlink r:id="rId14" w:history="1">
         <w:r>
           <w:rPr>
             <w:rStyle w:val="Hyperlink"/>
@@ -896,7 +997,7 @@
         </w:rPr>
         <w:t xml:space="preserve">Paint weight properly, voxel + automatic: </w:t>
       </w:r>
-      <w:hyperlink r:id="rId12" w:history="1">
+      <w:hyperlink r:id="rId15" w:history="1">
         <w:r>
           <w:rPr>
             <w:rStyle w:val="Hyperlink"/>
@@ -935,6 +1036,7 @@
           <w:sz w:val="22"/>
           <w:szCs w:val="22"/>
         </w:rPr>
+        <w:lastRenderedPageBreak/>
         <w:t xml:space="preserve">Convert to game-ready rig (blender default </w:t>
       </w:r>
       <w:proofErr w:type="spellStart"/>
@@ -955,7 +1057,7 @@
         </w:rPr>
         <w:t xml:space="preserve"> too complicated for unity?): </w:t>
       </w:r>
-      <w:hyperlink r:id="rId13" w:history="1">
+      <w:hyperlink r:id="rId16" w:history="1">
         <w:r>
           <w:rPr>
             <w:rStyle w:val="Hyperlink"/>
@@ -974,7 +1076,7 @@
         </w:rPr>
         <w:t xml:space="preserve"> (old), </w:t>
       </w:r>
-      <w:hyperlink r:id="rId14" w:history="1">
+      <w:hyperlink r:id="rId17" w:history="1">
         <w:r>
           <w:rPr>
             <w:rStyle w:val="Hyperlink"/>
@@ -1051,7 +1153,7 @@
         </w:rPr>
         <w:t xml:space="preserve"> rig: </w:t>
       </w:r>
-      <w:hyperlink r:id="rId15" w:history="1">
+      <w:hyperlink r:id="rId18" w:history="1">
         <w:r>
           <w:rPr>
             <w:rStyle w:val="Hyperlink"/>
@@ -1178,7 +1280,25 @@
           <w:sz w:val="22"/>
           <w:szCs w:val="22"/>
         </w:rPr>
-        <w:t xml:space="preserve"> model from blender to .FBX:</w:t>
+        <w:t xml:space="preserve"> model from blender </w:t>
+      </w:r>
+      <w:proofErr w:type="gramStart"/>
+      <w:r>
+        <w:rPr>
+          <w:rFonts w:ascii="Arial" w:hAnsi="Arial" w:cs="Arial"/>
+          <w:sz w:val="22"/>
+          <w:szCs w:val="22"/>
+        </w:rPr>
+        <w:t>to .FBX</w:t>
+      </w:r>
+      <w:proofErr w:type="gramEnd"/>
+      <w:r>
+        <w:rPr>
+          <w:rFonts w:ascii="Arial" w:hAnsi="Arial" w:cs="Arial"/>
+          <w:sz w:val="22"/>
+          <w:szCs w:val="22"/>
+        </w:rPr>
+        <w:t>:</w:t>
       </w:r>
       <w:r>
         <w:rPr>
@@ -1188,7 +1308,7 @@
         </w:rPr>
         <w:t xml:space="preserve"> </w:t>
       </w:r>
-      <w:hyperlink r:id="rId16" w:history="1">
+      <w:hyperlink r:id="rId19" w:history="1">
         <w:r>
           <w:rPr>
             <w:rStyle w:val="Hyperlink"/>
@@ -1219,9 +1339,27 @@
           <w:sz w:val="22"/>
           <w:szCs w:val="22"/>
         </w:rPr>
-        <w:t xml:space="preserve">Export static model from blender to .FBX: </w:t>
-      </w:r>
-      <w:hyperlink r:id="rId17" w:history="1">
+        <w:t xml:space="preserve">Export static model from blender </w:t>
+      </w:r>
+      <w:proofErr w:type="gramStart"/>
+      <w:r>
+        <w:rPr>
+          <w:rFonts w:ascii="Arial" w:hAnsi="Arial" w:cs="Arial"/>
+          <w:sz w:val="22"/>
+          <w:szCs w:val="22"/>
+        </w:rPr>
+        <w:t>to .FBX</w:t>
+      </w:r>
+      <w:proofErr w:type="gramEnd"/>
+      <w:r>
+        <w:rPr>
+          <w:rFonts w:ascii="Arial" w:hAnsi="Arial" w:cs="Arial"/>
+          <w:sz w:val="22"/>
+          <w:szCs w:val="22"/>
+        </w:rPr>
+        <w:t xml:space="preserve">: </w:t>
+      </w:r>
+      <w:hyperlink r:id="rId20" w:history="1">
         <w:r>
           <w:rPr>
             <w:rStyle w:val="Hyperlink"/>
@@ -1270,6 +1408,95 @@
 <file path=word/numbering.xml><?xml version="1.0" encoding="utf-8"?>
 <w:numbering xmlns:wpc="http://schemas.microsoft.com/office/word/2010/wordprocessingCanvas" xmlns:cx="http://schemas.microsoft.com/office/drawing/2014/chartex" xmlns:cx1="http://schemas.microsoft.com/office/drawing/2015/9/8/chartex" xmlns:cx2="http://schemas.microsoft.com/office/drawing/2015/10/21/chartex" xmlns:cx3="http://schemas.microsoft.com/office/drawing/2016/5/9/chartex" xmlns:cx4="http://schemas.microsoft.com/office/drawing/2016/5/10/chartex" xmlns:cx5="http://schemas.microsoft.com/office/drawing/2016/5/11/chartex" xmlns:cx6="http://schemas.microsoft.com/office/drawing/2016/5/12/chartex" xmlns:cx7="http://schemas.microsoft.com/office/drawing/2016/5/13/chartex" xmlns:cx8="http://schemas.microsoft.com/office/drawing/2016/5/14/chartex" xmlns:mc="http://schemas.openxmlformats.org/markup-compatibility/2006" xmlns:aink="http://schemas.microsoft.com/office/drawing/2016/ink" xmlns:am3d="http://schemas.microsoft.com/office/drawing/2017/model3d" xmlns:o="urn:schemas-microsoft-com:office:office" xmlns:oel="http://schemas.microsoft.com/office/2019/extlst" xmlns:r="http://schemas.openxmlformats.org/officeDocument/2006/relationships" xmlns:m="http://schemas.openxmlformats.org/officeDocument/2006/math" xmlns:v="urn:schemas-microsoft-com:vml" xmlns:wp14="http://schemas.microsoft.com/office/word/2010/wordprocessingDrawing" xmlns:wp="http://schemas.openxmlformats.org/drawingml/2006/wordprocessingDrawing" xmlns:w10="urn:schemas-microsoft-com:office:word" xmlns:w="http://schemas.openxmlformats.org/wordprocessingml/2006/main" xmlns:w14="http://schemas.microsoft.com/office/word/2010/wordml" xmlns:w15="http://schemas.microsoft.com/office/word/2012/wordml" xmlns:w16cex="http://schemas.microsoft.com/office/word/2018/wordml/cex" xmlns:w16cid="http://schemas.microsoft.com/office/word/2016/wordml/cid" xmlns:w16="http://schemas.microsoft.com/office/word/2018/wordml" xmlns:w16du="http://schemas.microsoft.com/office/word/2023/wordml/word16du" xmlns:w16sdtdh="http://schemas.microsoft.com/office/word/2020/wordml/sdtdatahash" xmlns:w16sdtfl="http://schemas.microsoft.com/office/word/2024/wordml/sdtformatlock" xmlns:w16se="http://schemas.microsoft.com/office/word/2015/wordml/symex" xmlns:wpg="http://schemas.microsoft.com/office/word/2010/wordprocessingGroup" xmlns:wpi="http://schemas.microsoft.com/office/word/2010/wordprocessingInk" xmlns:wne="http://schemas.microsoft.com/office/word/2006/wordml" xmlns:wps="http://schemas.microsoft.com/office/word/2010/wordprocessingShape" mc:Ignorable="w14 w15 w16se w16cid w16 w16cex w16sdtdh w16sdtfl w16du wp14">
   <w:abstractNum w:abstractNumId="0" w15:restartNumberingAfterBreak="0">
+    <w:nsid w:val="03353755"/>
+    <w:multiLevelType w:val="hybridMultilevel"/>
+    <w:tmpl w:val="AC409C7C"/>
+    <w:lvl w:ilvl="0" w:tplc="0EE01A70">
+      <w:start w:val="1"/>
+      <w:numFmt w:val="decimal"/>
+      <w:lvlText w:val="%1."/>
+      <w:lvlJc w:val="left"/>
+      <w:pPr>
+        <w:ind w:left="1440" w:hanging="360"/>
+      </w:pPr>
+      <w:rPr>
+        <w:rFonts w:hint="default"/>
+      </w:rPr>
+    </w:lvl>
+    <w:lvl w:ilvl="1" w:tplc="04090019" w:tentative="1">
+      <w:start w:val="1"/>
+      <w:numFmt w:val="lowerLetter"/>
+      <w:lvlText w:val="%2."/>
+      <w:lvlJc w:val="left"/>
+      <w:pPr>
+        <w:ind w:left="2160" w:hanging="360"/>
+      </w:pPr>
+    </w:lvl>
+    <w:lvl w:ilvl="2" w:tplc="0409001B" w:tentative="1">
+      <w:start w:val="1"/>
+      <w:numFmt w:val="lowerRoman"/>
+      <w:lvlText w:val="%3."/>
+      <w:lvlJc w:val="right"/>
+      <w:pPr>
+        <w:ind w:left="2880" w:hanging="180"/>
+      </w:pPr>
+    </w:lvl>
+    <w:lvl w:ilvl="3" w:tplc="0409000F" w:tentative="1">
+      <w:start w:val="1"/>
+      <w:numFmt w:val="decimal"/>
+      <w:lvlText w:val="%4."/>
+      <w:lvlJc w:val="left"/>
+      <w:pPr>
+        <w:ind w:left="3600" w:hanging="360"/>
+      </w:pPr>
+    </w:lvl>
+    <w:lvl w:ilvl="4" w:tplc="04090019" w:tentative="1">
+      <w:start w:val="1"/>
+      <w:numFmt w:val="lowerLetter"/>
+      <w:lvlText w:val="%5."/>
+      <w:lvlJc w:val="left"/>
+      <w:pPr>
+        <w:ind w:left="4320" w:hanging="360"/>
+      </w:pPr>
+    </w:lvl>
+    <w:lvl w:ilvl="5" w:tplc="0409001B" w:tentative="1">
+      <w:start w:val="1"/>
+      <w:numFmt w:val="lowerRoman"/>
+      <w:lvlText w:val="%6."/>
+      <w:lvlJc w:val="right"/>
+      <w:pPr>
+        <w:ind w:left="5040" w:hanging="180"/>
+      </w:pPr>
+    </w:lvl>
+    <w:lvl w:ilvl="6" w:tplc="0409000F" w:tentative="1">
+      <w:start w:val="1"/>
+      <w:numFmt w:val="decimal"/>
+      <w:lvlText w:val="%7."/>
+      <w:lvlJc w:val="left"/>
+      <w:pPr>
+        <w:ind w:left="5760" w:hanging="360"/>
+      </w:pPr>
+    </w:lvl>
+    <w:lvl w:ilvl="7" w:tplc="04090019" w:tentative="1">
+      <w:start w:val="1"/>
+      <w:numFmt w:val="lowerLetter"/>
+      <w:lvlText w:val="%8."/>
+      <w:lvlJc w:val="left"/>
+      <w:pPr>
+        <w:ind w:left="6480" w:hanging="360"/>
+      </w:pPr>
+    </w:lvl>
+    <w:lvl w:ilvl="8" w:tplc="0409001B" w:tentative="1">
+      <w:start w:val="1"/>
+      <w:numFmt w:val="lowerRoman"/>
+      <w:lvlText w:val="%9."/>
+      <w:lvlJc w:val="right"/>
+      <w:pPr>
+        <w:ind w:left="7200" w:hanging="180"/>
+      </w:pPr>
+    </w:lvl>
+  </w:abstractNum>
+  <w:abstractNum w:abstractNumId="1" w15:restartNumberingAfterBreak="0">
     <w:nsid w:val="112B3F3D"/>
     <w:multiLevelType w:val="hybridMultilevel"/>
     <w:tmpl w:val="B442EB28"/>
@@ -1382,7 +1609,7 @@
       </w:rPr>
     </w:lvl>
   </w:abstractNum>
-  <w:abstractNum w:abstractNumId="1" w15:restartNumberingAfterBreak="0">
+  <w:abstractNum w:abstractNumId="2" w15:restartNumberingAfterBreak="0">
     <w:nsid w:val="1D89543E"/>
     <w:multiLevelType w:val="hybridMultilevel"/>
     <w:tmpl w:val="5150DCC2"/>
@@ -1495,7 +1722,7 @@
       </w:rPr>
     </w:lvl>
   </w:abstractNum>
-  <w:abstractNum w:abstractNumId="2" w15:restartNumberingAfterBreak="0">
+  <w:abstractNum w:abstractNumId="3" w15:restartNumberingAfterBreak="0">
     <w:nsid w:val="1E5254DF"/>
     <w:multiLevelType w:val="hybridMultilevel"/>
     <w:tmpl w:val="566857E6"/>
@@ -1584,7 +1811,360 @@
       </w:pPr>
     </w:lvl>
   </w:abstractNum>
-  <w:abstractNum w:abstractNumId="3" w15:restartNumberingAfterBreak="0">
+  <w:abstractNum w:abstractNumId="4" w15:restartNumberingAfterBreak="0">
+    <w:nsid w:val="254D2B26"/>
+    <w:multiLevelType w:val="hybridMultilevel"/>
+    <w:tmpl w:val="0AE8D81A"/>
+    <w:lvl w:ilvl="0" w:tplc="04090011">
+      <w:start w:val="1"/>
+      <w:numFmt w:val="decimal"/>
+      <w:lvlText w:val="%1)"/>
+      <w:lvlJc w:val="left"/>
+      <w:pPr>
+        <w:ind w:left="1080" w:hanging="360"/>
+      </w:pPr>
+    </w:lvl>
+    <w:lvl w:ilvl="1" w:tplc="04090019" w:tentative="1">
+      <w:start w:val="1"/>
+      <w:numFmt w:val="lowerLetter"/>
+      <w:lvlText w:val="%2."/>
+      <w:lvlJc w:val="left"/>
+      <w:pPr>
+        <w:ind w:left="1800" w:hanging="360"/>
+      </w:pPr>
+    </w:lvl>
+    <w:lvl w:ilvl="2" w:tplc="0409001B" w:tentative="1">
+      <w:start w:val="1"/>
+      <w:numFmt w:val="lowerRoman"/>
+      <w:lvlText w:val="%3."/>
+      <w:lvlJc w:val="right"/>
+      <w:pPr>
+        <w:ind w:left="2520" w:hanging="180"/>
+      </w:pPr>
+    </w:lvl>
+    <w:lvl w:ilvl="3" w:tplc="0409000F" w:tentative="1">
+      <w:start w:val="1"/>
+      <w:numFmt w:val="decimal"/>
+      <w:lvlText w:val="%4."/>
+      <w:lvlJc w:val="left"/>
+      <w:pPr>
+        <w:ind w:left="3240" w:hanging="360"/>
+      </w:pPr>
+    </w:lvl>
+    <w:lvl w:ilvl="4" w:tplc="04090019" w:tentative="1">
+      <w:start w:val="1"/>
+      <w:numFmt w:val="lowerLetter"/>
+      <w:lvlText w:val="%5."/>
+      <w:lvlJc w:val="left"/>
+      <w:pPr>
+        <w:ind w:left="3960" w:hanging="360"/>
+      </w:pPr>
+    </w:lvl>
+    <w:lvl w:ilvl="5" w:tplc="0409001B" w:tentative="1">
+      <w:start w:val="1"/>
+      <w:numFmt w:val="lowerRoman"/>
+      <w:lvlText w:val="%6."/>
+      <w:lvlJc w:val="right"/>
+      <w:pPr>
+        <w:ind w:left="4680" w:hanging="180"/>
+      </w:pPr>
+    </w:lvl>
+    <w:lvl w:ilvl="6" w:tplc="0409000F" w:tentative="1">
+      <w:start w:val="1"/>
+      <w:numFmt w:val="decimal"/>
+      <w:lvlText w:val="%7."/>
+      <w:lvlJc w:val="left"/>
+      <w:pPr>
+        <w:ind w:left="5400" w:hanging="360"/>
+      </w:pPr>
+    </w:lvl>
+    <w:lvl w:ilvl="7" w:tplc="04090019" w:tentative="1">
+      <w:start w:val="1"/>
+      <w:numFmt w:val="lowerLetter"/>
+      <w:lvlText w:val="%8."/>
+      <w:lvlJc w:val="left"/>
+      <w:pPr>
+        <w:ind w:left="6120" w:hanging="360"/>
+      </w:pPr>
+    </w:lvl>
+    <w:lvl w:ilvl="8" w:tplc="0409001B" w:tentative="1">
+      <w:start w:val="1"/>
+      <w:numFmt w:val="lowerRoman"/>
+      <w:lvlText w:val="%9."/>
+      <w:lvlJc w:val="right"/>
+      <w:pPr>
+        <w:ind w:left="6840" w:hanging="180"/>
+      </w:pPr>
+    </w:lvl>
+  </w:abstractNum>
+  <w:abstractNum w:abstractNumId="5" w15:restartNumberingAfterBreak="0">
+    <w:nsid w:val="39F65BDC"/>
+    <w:multiLevelType w:val="hybridMultilevel"/>
+    <w:tmpl w:val="F9141220"/>
+    <w:lvl w:ilvl="0" w:tplc="9668871E">
+      <w:start w:val="1"/>
+      <w:numFmt w:val="decimal"/>
+      <w:lvlText w:val="%1."/>
+      <w:lvlJc w:val="left"/>
+      <w:pPr>
+        <w:ind w:left="720" w:hanging="360"/>
+      </w:pPr>
+      <w:rPr>
+        <w:rFonts w:hint="default"/>
+      </w:rPr>
+    </w:lvl>
+    <w:lvl w:ilvl="1" w:tplc="04090019" w:tentative="1">
+      <w:start w:val="1"/>
+      <w:numFmt w:val="lowerLetter"/>
+      <w:lvlText w:val="%2."/>
+      <w:lvlJc w:val="left"/>
+      <w:pPr>
+        <w:ind w:left="1440" w:hanging="360"/>
+      </w:pPr>
+    </w:lvl>
+    <w:lvl w:ilvl="2" w:tplc="0409001B" w:tentative="1">
+      <w:start w:val="1"/>
+      <w:numFmt w:val="lowerRoman"/>
+      <w:lvlText w:val="%3."/>
+      <w:lvlJc w:val="right"/>
+      <w:pPr>
+        <w:ind w:left="2160" w:hanging="180"/>
+      </w:pPr>
+    </w:lvl>
+    <w:lvl w:ilvl="3" w:tplc="0409000F" w:tentative="1">
+      <w:start w:val="1"/>
+      <w:numFmt w:val="decimal"/>
+      <w:lvlText w:val="%4."/>
+      <w:lvlJc w:val="left"/>
+      <w:pPr>
+        <w:ind w:left="2880" w:hanging="360"/>
+      </w:pPr>
+    </w:lvl>
+    <w:lvl w:ilvl="4" w:tplc="04090019" w:tentative="1">
+      <w:start w:val="1"/>
+      <w:numFmt w:val="lowerLetter"/>
+      <w:lvlText w:val="%5."/>
+      <w:lvlJc w:val="left"/>
+      <w:pPr>
+        <w:ind w:left="3600" w:hanging="360"/>
+      </w:pPr>
+    </w:lvl>
+    <w:lvl w:ilvl="5" w:tplc="0409001B" w:tentative="1">
+      <w:start w:val="1"/>
+      <w:numFmt w:val="lowerRoman"/>
+      <w:lvlText w:val="%6."/>
+      <w:lvlJc w:val="right"/>
+      <w:pPr>
+        <w:ind w:left="4320" w:hanging="180"/>
+      </w:pPr>
+    </w:lvl>
+    <w:lvl w:ilvl="6" w:tplc="0409000F" w:tentative="1">
+      <w:start w:val="1"/>
+      <w:numFmt w:val="decimal"/>
+      <w:lvlText w:val="%7."/>
+      <w:lvlJc w:val="left"/>
+      <w:pPr>
+        <w:ind w:left="5040" w:hanging="360"/>
+      </w:pPr>
+    </w:lvl>
+    <w:lvl w:ilvl="7" w:tplc="04090019" w:tentative="1">
+      <w:start w:val="1"/>
+      <w:numFmt w:val="lowerLetter"/>
+      <w:lvlText w:val="%8."/>
+      <w:lvlJc w:val="left"/>
+      <w:pPr>
+        <w:ind w:left="5760" w:hanging="360"/>
+      </w:pPr>
+    </w:lvl>
+    <w:lvl w:ilvl="8" w:tplc="0409001B" w:tentative="1">
+      <w:start w:val="1"/>
+      <w:numFmt w:val="lowerRoman"/>
+      <w:lvlText w:val="%9."/>
+      <w:lvlJc w:val="right"/>
+      <w:pPr>
+        <w:ind w:left="6480" w:hanging="180"/>
+      </w:pPr>
+    </w:lvl>
+  </w:abstractNum>
+  <w:abstractNum w:abstractNumId="6" w15:restartNumberingAfterBreak="0">
+    <w:nsid w:val="4949496E"/>
+    <w:multiLevelType w:val="hybridMultilevel"/>
+    <w:tmpl w:val="7BD2CA84"/>
+    <w:lvl w:ilvl="0" w:tplc="0409000F">
+      <w:start w:val="1"/>
+      <w:numFmt w:val="decimal"/>
+      <w:lvlText w:val="%1."/>
+      <w:lvlJc w:val="left"/>
+      <w:pPr>
+        <w:ind w:left="720" w:hanging="360"/>
+      </w:pPr>
+      <w:rPr>
+        <w:rFonts w:hint="default"/>
+      </w:rPr>
+    </w:lvl>
+    <w:lvl w:ilvl="1" w:tplc="04090019" w:tentative="1">
+      <w:start w:val="1"/>
+      <w:numFmt w:val="lowerLetter"/>
+      <w:lvlText w:val="%2."/>
+      <w:lvlJc w:val="left"/>
+      <w:pPr>
+        <w:ind w:left="1440" w:hanging="360"/>
+      </w:pPr>
+    </w:lvl>
+    <w:lvl w:ilvl="2" w:tplc="0409001B" w:tentative="1">
+      <w:start w:val="1"/>
+      <w:numFmt w:val="lowerRoman"/>
+      <w:lvlText w:val="%3."/>
+      <w:lvlJc w:val="right"/>
+      <w:pPr>
+        <w:ind w:left="2160" w:hanging="180"/>
+      </w:pPr>
+    </w:lvl>
+    <w:lvl w:ilvl="3" w:tplc="0409000F" w:tentative="1">
+      <w:start w:val="1"/>
+      <w:numFmt w:val="decimal"/>
+      <w:lvlText w:val="%4."/>
+      <w:lvlJc w:val="left"/>
+      <w:pPr>
+        <w:ind w:left="2880" w:hanging="360"/>
+      </w:pPr>
+    </w:lvl>
+    <w:lvl w:ilvl="4" w:tplc="04090019" w:tentative="1">
+      <w:start w:val="1"/>
+      <w:numFmt w:val="lowerLetter"/>
+      <w:lvlText w:val="%5."/>
+      <w:lvlJc w:val="left"/>
+      <w:pPr>
+        <w:ind w:left="3600" w:hanging="360"/>
+      </w:pPr>
+    </w:lvl>
+    <w:lvl w:ilvl="5" w:tplc="0409001B" w:tentative="1">
+      <w:start w:val="1"/>
+      <w:numFmt w:val="lowerRoman"/>
+      <w:lvlText w:val="%6."/>
+      <w:lvlJc w:val="right"/>
+      <w:pPr>
+        <w:ind w:left="4320" w:hanging="180"/>
+      </w:pPr>
+    </w:lvl>
+    <w:lvl w:ilvl="6" w:tplc="0409000F" w:tentative="1">
+      <w:start w:val="1"/>
+      <w:numFmt w:val="decimal"/>
+      <w:lvlText w:val="%7."/>
+      <w:lvlJc w:val="left"/>
+      <w:pPr>
+        <w:ind w:left="5040" w:hanging="360"/>
+      </w:pPr>
+    </w:lvl>
+    <w:lvl w:ilvl="7" w:tplc="04090019" w:tentative="1">
+      <w:start w:val="1"/>
+      <w:numFmt w:val="lowerLetter"/>
+      <w:lvlText w:val="%8."/>
+      <w:lvlJc w:val="left"/>
+      <w:pPr>
+        <w:ind w:left="5760" w:hanging="360"/>
+      </w:pPr>
+    </w:lvl>
+    <w:lvl w:ilvl="8" w:tplc="0409001B" w:tentative="1">
+      <w:start w:val="1"/>
+      <w:numFmt w:val="lowerRoman"/>
+      <w:lvlText w:val="%9."/>
+      <w:lvlJc w:val="right"/>
+      <w:pPr>
+        <w:ind w:left="6480" w:hanging="180"/>
+      </w:pPr>
+    </w:lvl>
+  </w:abstractNum>
+  <w:abstractNum w:abstractNumId="7" w15:restartNumberingAfterBreak="0">
+    <w:nsid w:val="57AB7ED5"/>
+    <w:multiLevelType w:val="hybridMultilevel"/>
+    <w:tmpl w:val="49FA8AD0"/>
+    <w:lvl w:ilvl="0" w:tplc="F65CD342">
+      <w:start w:val="1"/>
+      <w:numFmt w:val="decimal"/>
+      <w:lvlText w:val="%1."/>
+      <w:lvlJc w:val="left"/>
+      <w:pPr>
+        <w:ind w:left="720" w:hanging="360"/>
+      </w:pPr>
+      <w:rPr>
+        <w:rFonts w:hint="default"/>
+      </w:rPr>
+    </w:lvl>
+    <w:lvl w:ilvl="1" w:tplc="04090019" w:tentative="1">
+      <w:start w:val="1"/>
+      <w:numFmt w:val="lowerLetter"/>
+      <w:lvlText w:val="%2."/>
+      <w:lvlJc w:val="left"/>
+      <w:pPr>
+        <w:ind w:left="1440" w:hanging="360"/>
+      </w:pPr>
+    </w:lvl>
+    <w:lvl w:ilvl="2" w:tplc="0409001B" w:tentative="1">
+      <w:start w:val="1"/>
+      <w:numFmt w:val="lowerRoman"/>
+      <w:lvlText w:val="%3."/>
+      <w:lvlJc w:val="right"/>
+      <w:pPr>
+        <w:ind w:left="2160" w:hanging="180"/>
+      </w:pPr>
+    </w:lvl>
+    <w:lvl w:ilvl="3" w:tplc="0409000F" w:tentative="1">
+      <w:start w:val="1"/>
+      <w:numFmt w:val="decimal"/>
+      <w:lvlText w:val="%4."/>
+      <w:lvlJc w:val="left"/>
+      <w:pPr>
+        <w:ind w:left="2880" w:hanging="360"/>
+      </w:pPr>
+    </w:lvl>
+    <w:lvl w:ilvl="4" w:tplc="04090019" w:tentative="1">
+      <w:start w:val="1"/>
+      <w:numFmt w:val="lowerLetter"/>
+      <w:lvlText w:val="%5."/>
+      <w:lvlJc w:val="left"/>
+      <w:pPr>
+        <w:ind w:left="3600" w:hanging="360"/>
+      </w:pPr>
+    </w:lvl>
+    <w:lvl w:ilvl="5" w:tplc="0409001B" w:tentative="1">
+      <w:start w:val="1"/>
+      <w:numFmt w:val="lowerRoman"/>
+      <w:lvlText w:val="%6."/>
+      <w:lvlJc w:val="right"/>
+      <w:pPr>
+        <w:ind w:left="4320" w:hanging="180"/>
+      </w:pPr>
+    </w:lvl>
+    <w:lvl w:ilvl="6" w:tplc="0409000F" w:tentative="1">
+      <w:start w:val="1"/>
+      <w:numFmt w:val="decimal"/>
+      <w:lvlText w:val="%7."/>
+      <w:lvlJc w:val="left"/>
+      <w:pPr>
+        <w:ind w:left="5040" w:hanging="360"/>
+      </w:pPr>
+    </w:lvl>
+    <w:lvl w:ilvl="7" w:tplc="04090019" w:tentative="1">
+      <w:start w:val="1"/>
+      <w:numFmt w:val="lowerLetter"/>
+      <w:lvlText w:val="%8."/>
+      <w:lvlJc w:val="left"/>
+      <w:pPr>
+        <w:ind w:left="5760" w:hanging="360"/>
+      </w:pPr>
+    </w:lvl>
+    <w:lvl w:ilvl="8" w:tplc="0409001B" w:tentative="1">
+      <w:start w:val="1"/>
+      <w:numFmt w:val="lowerRoman"/>
+      <w:lvlText w:val="%9."/>
+      <w:lvlJc w:val="right"/>
+      <w:pPr>
+        <w:ind w:left="6480" w:hanging="180"/>
+      </w:pPr>
+    </w:lvl>
+  </w:abstractNum>
+  <w:abstractNum w:abstractNumId="8" w15:restartNumberingAfterBreak="0">
     <w:nsid w:val="59612A2E"/>
     <w:multiLevelType w:val="multilevel"/>
     <w:tmpl w:val="F684D64C"/>
@@ -1705,10 +2285,10 @@
       </w:rPr>
     </w:lvl>
   </w:abstractNum>
-  <w:abstractNum w:abstractNumId="4" w15:restartNumberingAfterBreak="0">
+  <w:abstractNum w:abstractNumId="9" w15:restartNumberingAfterBreak="0">
     <w:nsid w:val="7112113A"/>
     <w:multiLevelType w:val="hybridMultilevel"/>
-    <w:tmpl w:val="3BC69142"/>
+    <w:tmpl w:val="57889120"/>
     <w:lvl w:ilvl="0" w:tplc="0409000F">
       <w:start w:val="1"/>
       <w:numFmt w:val="decimal"/>
@@ -1791,7 +2371,7 @@
       </w:pPr>
     </w:lvl>
   </w:abstractNum>
-  <w:abstractNum w:abstractNumId="5" w15:restartNumberingAfterBreak="0">
+  <w:abstractNum w:abstractNumId="10" w15:restartNumberingAfterBreak="0">
     <w:nsid w:val="726C743C"/>
     <w:multiLevelType w:val="multilevel"/>
     <w:tmpl w:val="D1A2E5E2"/>
@@ -1904,23 +2484,130 @@
       </w:rPr>
     </w:lvl>
   </w:abstractNum>
+  <w:abstractNum w:abstractNumId="11" w15:restartNumberingAfterBreak="0">
+    <w:nsid w:val="7C6E4AF8"/>
+    <w:multiLevelType w:val="hybridMultilevel"/>
+    <w:tmpl w:val="A4A253DC"/>
+    <w:lvl w:ilvl="0" w:tplc="8F0E7C78">
+      <w:start w:val="1"/>
+      <w:numFmt w:val="decimal"/>
+      <w:lvlText w:val="%1."/>
+      <w:lvlJc w:val="left"/>
+      <w:pPr>
+        <w:ind w:left="720" w:hanging="360"/>
+      </w:pPr>
+      <w:rPr>
+        <w:rFonts w:hint="default"/>
+      </w:rPr>
+    </w:lvl>
+    <w:lvl w:ilvl="1" w:tplc="04090019" w:tentative="1">
+      <w:start w:val="1"/>
+      <w:numFmt w:val="lowerLetter"/>
+      <w:lvlText w:val="%2."/>
+      <w:lvlJc w:val="left"/>
+      <w:pPr>
+        <w:ind w:left="1440" w:hanging="360"/>
+      </w:pPr>
+    </w:lvl>
+    <w:lvl w:ilvl="2" w:tplc="0409001B" w:tentative="1">
+      <w:start w:val="1"/>
+      <w:numFmt w:val="lowerRoman"/>
+      <w:lvlText w:val="%3."/>
+      <w:lvlJc w:val="right"/>
+      <w:pPr>
+        <w:ind w:left="2160" w:hanging="180"/>
+      </w:pPr>
+    </w:lvl>
+    <w:lvl w:ilvl="3" w:tplc="0409000F" w:tentative="1">
+      <w:start w:val="1"/>
+      <w:numFmt w:val="decimal"/>
+      <w:lvlText w:val="%4."/>
+      <w:lvlJc w:val="left"/>
+      <w:pPr>
+        <w:ind w:left="2880" w:hanging="360"/>
+      </w:pPr>
+    </w:lvl>
+    <w:lvl w:ilvl="4" w:tplc="04090019" w:tentative="1">
+      <w:start w:val="1"/>
+      <w:numFmt w:val="lowerLetter"/>
+      <w:lvlText w:val="%5."/>
+      <w:lvlJc w:val="left"/>
+      <w:pPr>
+        <w:ind w:left="3600" w:hanging="360"/>
+      </w:pPr>
+    </w:lvl>
+    <w:lvl w:ilvl="5" w:tplc="0409001B" w:tentative="1">
+      <w:start w:val="1"/>
+      <w:numFmt w:val="lowerRoman"/>
+      <w:lvlText w:val="%6."/>
+      <w:lvlJc w:val="right"/>
+      <w:pPr>
+        <w:ind w:left="4320" w:hanging="180"/>
+      </w:pPr>
+    </w:lvl>
+    <w:lvl w:ilvl="6" w:tplc="0409000F" w:tentative="1">
+      <w:start w:val="1"/>
+      <w:numFmt w:val="decimal"/>
+      <w:lvlText w:val="%7."/>
+      <w:lvlJc w:val="left"/>
+      <w:pPr>
+        <w:ind w:left="5040" w:hanging="360"/>
+      </w:pPr>
+    </w:lvl>
+    <w:lvl w:ilvl="7" w:tplc="04090019" w:tentative="1">
+      <w:start w:val="1"/>
+      <w:numFmt w:val="lowerLetter"/>
+      <w:lvlText w:val="%8."/>
+      <w:lvlJc w:val="left"/>
+      <w:pPr>
+        <w:ind w:left="5760" w:hanging="360"/>
+      </w:pPr>
+    </w:lvl>
+    <w:lvl w:ilvl="8" w:tplc="0409001B" w:tentative="1">
+      <w:start w:val="1"/>
+      <w:numFmt w:val="lowerRoman"/>
+      <w:lvlText w:val="%9."/>
+      <w:lvlJc w:val="right"/>
+      <w:pPr>
+        <w:ind w:left="6480" w:hanging="180"/>
+      </w:pPr>
+    </w:lvl>
+  </w:abstractNum>
   <w:num w:numId="1" w16cid:durableId="1735539416">
+    <w:abstractNumId w:val="3"/>
+  </w:num>
+  <w:num w:numId="2" w16cid:durableId="1411076158">
     <w:abstractNumId w:val="2"/>
   </w:num>
-  <w:num w:numId="2" w16cid:durableId="1411076158">
+  <w:num w:numId="3" w16cid:durableId="1689864589">
+    <w:abstractNumId w:val="8"/>
+  </w:num>
+  <w:num w:numId="4" w16cid:durableId="1761103907">
     <w:abstractNumId w:val="1"/>
   </w:num>
-  <w:num w:numId="3" w16cid:durableId="1689864589">
-    <w:abstractNumId w:val="3"/>
+  <w:num w:numId="5" w16cid:durableId="1720784685">
+    <w:abstractNumId w:val="10"/>
   </w:num>
-  <w:num w:numId="4" w16cid:durableId="1761103907">
+  <w:num w:numId="6" w16cid:durableId="1119183964">
+    <w:abstractNumId w:val="9"/>
+  </w:num>
+  <w:num w:numId="7" w16cid:durableId="430735089">
+    <w:abstractNumId w:val="6"/>
+  </w:num>
+  <w:num w:numId="8" w16cid:durableId="135413267">
+    <w:abstractNumId w:val="4"/>
+  </w:num>
+  <w:num w:numId="9" w16cid:durableId="1041200702">
     <w:abstractNumId w:val="0"/>
   </w:num>
-  <w:num w:numId="5" w16cid:durableId="1720784685">
+  <w:num w:numId="10" w16cid:durableId="646518090">
+    <w:abstractNumId w:val="7"/>
+  </w:num>
+  <w:num w:numId="11" w16cid:durableId="188373800">
+    <w:abstractNumId w:val="11"/>
+  </w:num>
+  <w:num w:numId="12" w16cid:durableId="1395857124">
     <w:abstractNumId w:val="5"/>
-  </w:num>
-  <w:num w:numId="6" w16cid:durableId="1119183964">
-    <w:abstractNumId w:val="4"/>
   </w:num>
 </w:numbering>
 </file>
@@ -2527,6 +3214,7 @@
   <w:style w:type="character" w:default="1" w:styleId="DefaultParagraphFont">
     <w:name w:val="Default Paragraph Font"/>
     <w:uiPriority w:val="1"/>
+    <w:semiHidden/>
     <w:unhideWhenUsed/>
   </w:style>
   <w:style w:type="table" w:default="1" w:styleId="TableNormal">

</xml_diff>